<commit_message>
Abstract written, Documentation updated
</commit_message>
<xml_diff>
--- a/documentation/AbstraktD_DA.docx
+++ b/documentation/AbstraktD_DA.docx
@@ -21,8 +21,6 @@
         </w:rPr>
         <w:t>DIPLOMARBEIT</w:t>
       </w:r>
-      <w:bookmarkStart w:id="0" w:name="_GoBack"/>
-      <w:bookmarkEnd w:id="0"/>
     </w:p>
     <w:p>
       <w:pPr>
@@ -386,23 +384,13 @@
                 <w:szCs w:val="24"/>
               </w:rPr>
             </w:pPr>
-            <w:proofErr w:type="spellStart"/>
             <w:r>
               <w:rPr>
                 <w:rFonts w:ascii="Arial" w:hAnsi="Arial" w:cs="Arial"/>
                 <w:sz w:val="24"/>
                 <w:szCs w:val="24"/>
               </w:rPr>
-              <w:t>ARZ</w:t>
-            </w:r>
-            <w:proofErr w:type="spellEnd"/>
-            <w:r>
-              <w:rPr>
-                <w:rFonts w:ascii="Arial" w:hAnsi="Arial" w:cs="Arial"/>
-                <w:sz w:val="24"/>
-                <w:szCs w:val="24"/>
-              </w:rPr>
-              <w:t xml:space="preserve"> – Allgemeines Rechenzentrum</w:t>
+              <w:t>ARZ – Allgemeines Rechenzentrum</w:t>
             </w:r>
           </w:p>
           <w:p>
@@ -470,64 +458,34 @@
             <w:pPr>
               <w:rPr>
                 <w:rFonts w:ascii="Arial" w:hAnsi="Arial" w:cs="Arial"/>
-              </w:rPr>
-            </w:pPr>
-          </w:p>
-          <w:p>
-            <w:pPr>
-              <w:rPr>
-                <w:rFonts w:ascii="Arial" w:hAnsi="Arial" w:cs="Arial"/>
-              </w:rPr>
-            </w:pPr>
-          </w:p>
-          <w:p>
-            <w:pPr>
-              <w:rPr>
-                <w:rFonts w:ascii="Arial" w:hAnsi="Arial" w:cs="Arial"/>
-              </w:rPr>
-            </w:pPr>
-          </w:p>
-          <w:p>
-            <w:pPr>
-              <w:rPr>
-                <w:rFonts w:ascii="Arial" w:hAnsi="Arial" w:cs="Arial"/>
-              </w:rPr>
-            </w:pPr>
-          </w:p>
-          <w:p>
-            <w:pPr>
-              <w:rPr>
-                <w:rFonts w:ascii="Arial" w:hAnsi="Arial" w:cs="Arial"/>
-              </w:rPr>
-            </w:pPr>
-          </w:p>
-          <w:p>
-            <w:pPr>
-              <w:rPr>
-                <w:rFonts w:ascii="Arial" w:hAnsi="Arial" w:cs="Arial"/>
-              </w:rPr>
-            </w:pPr>
-          </w:p>
-          <w:p>
-            <w:pPr>
-              <w:rPr>
-                <w:rFonts w:ascii="Arial" w:hAnsi="Arial" w:cs="Arial"/>
-              </w:rPr>
-            </w:pPr>
-          </w:p>
-          <w:p>
-            <w:pPr>
-              <w:rPr>
-                <w:rFonts w:ascii="Arial" w:hAnsi="Arial" w:cs="Arial"/>
-              </w:rPr>
-            </w:pPr>
-          </w:p>
-          <w:p>
-            <w:pPr>
-              <w:rPr>
-                <w:rFonts w:ascii="Arial" w:hAnsi="Arial" w:cs="Arial"/>
-              </w:rPr>
-            </w:pPr>
+                <w:sz w:val="24"/>
+                <w:szCs w:val="24"/>
+              </w:rPr>
+            </w:pPr>
+            <w:r>
+              <w:rPr>
+                <w:rFonts w:ascii="Arial" w:hAnsi="Arial" w:cs="Arial"/>
+                <w:sz w:val="24"/>
+                <w:szCs w:val="24"/>
+              </w:rPr>
+              <w:t xml:space="preserve">Die Aufgabe besteht darin, eine Plattform zu programmieren, auf der die Mitglieder des ARZ ihre Programmierkenntnisse mit </w:t>
+            </w:r>
+            <w:r>
+              <w:rPr>
+                <w:rFonts w:ascii="Arial" w:hAnsi="Arial" w:cs="Arial"/>
+                <w:sz w:val="24"/>
+                <w:szCs w:val="24"/>
+              </w:rPr>
+              <w:t>Quizze</w:t>
+            </w:r>
+            <w:r>
+              <w:rPr>
+                <w:rFonts w:ascii="Arial" w:hAnsi="Arial" w:cs="Arial"/>
+                <w:sz w:val="24"/>
+                <w:szCs w:val="24"/>
+              </w:rPr>
+              <w:t xml:space="preserve"> und Kursen verbessern können. Das System soll einfach zu bedienen sein. Außerdem muss es ein Punktesystem geben, das die Nutzer belohnt und sie ihre Punkte mit anderen Nutzern vergleichen lässt. Es sollte ein "Leaderboard" geben, in dem jedes Mitglied seine Fortschritte überprüfen kann.</w:t>
+            </w:r>
           </w:p>
           <w:p>
             <w:pPr>
@@ -604,62 +562,14 @@
                 <w:rFonts w:ascii="Arial" w:hAnsi="Arial" w:cs="Arial"/>
               </w:rPr>
             </w:pPr>
-          </w:p>
-          <w:p>
-            <w:pPr>
-              <w:rPr>
-                <w:rFonts w:ascii="Arial" w:hAnsi="Arial" w:cs="Arial"/>
-              </w:rPr>
-            </w:pPr>
-          </w:p>
-          <w:p>
-            <w:pPr>
-              <w:rPr>
-                <w:rFonts w:ascii="Arial" w:hAnsi="Arial" w:cs="Arial"/>
-              </w:rPr>
-            </w:pPr>
-          </w:p>
-          <w:p>
-            <w:pPr>
-              <w:rPr>
-                <w:rFonts w:ascii="Arial" w:hAnsi="Arial" w:cs="Arial"/>
-              </w:rPr>
-            </w:pPr>
-          </w:p>
-          <w:p>
-            <w:pPr>
-              <w:rPr>
-                <w:rFonts w:ascii="Arial" w:hAnsi="Arial" w:cs="Arial"/>
-              </w:rPr>
-            </w:pPr>
-          </w:p>
-          <w:p>
-            <w:pPr>
-              <w:rPr>
-                <w:rFonts w:ascii="Arial" w:hAnsi="Arial" w:cs="Arial"/>
-              </w:rPr>
-            </w:pPr>
-          </w:p>
-          <w:p>
-            <w:pPr>
-              <w:rPr>
-                <w:rFonts w:ascii="Arial" w:hAnsi="Arial" w:cs="Arial"/>
-              </w:rPr>
-            </w:pPr>
-          </w:p>
-          <w:p>
-            <w:pPr>
-              <w:rPr>
-                <w:rFonts w:ascii="Arial" w:hAnsi="Arial" w:cs="Arial"/>
-              </w:rPr>
-            </w:pPr>
-          </w:p>
-          <w:p>
-            <w:pPr>
-              <w:rPr>
-                <w:rFonts w:ascii="Arial" w:hAnsi="Arial" w:cs="Arial"/>
-              </w:rPr>
-            </w:pPr>
+            <w:r>
+              <w:rPr>
+                <w:rFonts w:ascii="Arial" w:hAnsi="Arial" w:cs="Arial"/>
+                <w:sz w:val="24"/>
+                <w:szCs w:val="24"/>
+              </w:rPr>
+              <w:t>Das Design und die Website selbst wurden mit Java EE, HTML und CSS programmiert. Die Datenbank mit allen erforderlichen Daten wurde mit PostgreSQL eingerichtet und die Verbindung zur Website wird durch die Java Persistence API sichergestellt.</w:t>
+            </w:r>
           </w:p>
           <w:p>
             <w:pPr>
@@ -728,90 +638,48 @@
                 <w:rFonts w:ascii="Arial" w:hAnsi="Arial" w:cs="Arial"/>
               </w:rPr>
             </w:pPr>
-          </w:p>
-          <w:p>
-            <w:pPr>
-              <w:rPr>
-                <w:rFonts w:ascii="Arial" w:hAnsi="Arial" w:cs="Arial"/>
-              </w:rPr>
-            </w:pPr>
-          </w:p>
-          <w:p>
-            <w:pPr>
-              <w:rPr>
-                <w:rFonts w:ascii="Arial" w:hAnsi="Arial" w:cs="Arial"/>
-              </w:rPr>
-            </w:pPr>
-          </w:p>
-          <w:p>
-            <w:pPr>
-              <w:rPr>
-                <w:rFonts w:ascii="Arial" w:hAnsi="Arial" w:cs="Arial"/>
-              </w:rPr>
-            </w:pPr>
-          </w:p>
-          <w:p>
-            <w:pPr>
-              <w:rPr>
-                <w:rFonts w:ascii="Arial" w:hAnsi="Arial" w:cs="Arial"/>
-              </w:rPr>
-            </w:pPr>
-          </w:p>
-          <w:p>
-            <w:pPr>
-              <w:rPr>
-                <w:rFonts w:ascii="Arial" w:hAnsi="Arial" w:cs="Arial"/>
-              </w:rPr>
-            </w:pPr>
-          </w:p>
-          <w:p>
-            <w:pPr>
-              <w:rPr>
-                <w:rFonts w:ascii="Arial" w:hAnsi="Arial" w:cs="Arial"/>
-              </w:rPr>
-            </w:pPr>
-          </w:p>
-          <w:p>
-            <w:pPr>
-              <w:rPr>
-                <w:rFonts w:ascii="Arial" w:hAnsi="Arial" w:cs="Arial"/>
-              </w:rPr>
-            </w:pPr>
-          </w:p>
-          <w:p>
-            <w:pPr>
-              <w:rPr>
-                <w:rFonts w:ascii="Arial" w:hAnsi="Arial" w:cs="Arial"/>
-              </w:rPr>
-            </w:pPr>
-          </w:p>
-          <w:p>
-            <w:pPr>
-              <w:rPr>
-                <w:rFonts w:ascii="Arial" w:hAnsi="Arial" w:cs="Arial"/>
-              </w:rPr>
-            </w:pPr>
-          </w:p>
-          <w:p>
-            <w:pPr>
-              <w:rPr>
-                <w:rFonts w:ascii="Arial" w:hAnsi="Arial" w:cs="Arial"/>
-              </w:rPr>
-            </w:pPr>
-          </w:p>
-          <w:p>
-            <w:pPr>
-              <w:rPr>
-                <w:rFonts w:ascii="Arial" w:hAnsi="Arial" w:cs="Arial"/>
-              </w:rPr>
-            </w:pPr>
-          </w:p>
-          <w:p>
-            <w:pPr>
-              <w:rPr>
-                <w:rFonts w:ascii="Arial" w:hAnsi="Arial" w:cs="Arial"/>
-              </w:rPr>
-            </w:pPr>
+            <w:r>
+              <w:rPr>
+                <w:rFonts w:ascii="Arial" w:hAnsi="Arial" w:cs="Arial"/>
+                <w:sz w:val="24"/>
+                <w:szCs w:val="24"/>
+              </w:rPr>
+              <w:t xml:space="preserve">Die Lernplattform wurde entwickelt. Benutzer können auf der Seite </w:t>
+            </w:r>
+            <w:proofErr w:type="gramStart"/>
+            <w:r>
+              <w:rPr>
+                <w:rFonts w:ascii="Arial" w:hAnsi="Arial" w:cs="Arial"/>
+                <w:sz w:val="24"/>
+                <w:szCs w:val="24"/>
+              </w:rPr>
+              <w:t>Quizze</w:t>
+            </w:r>
+            <w:proofErr w:type="gramEnd"/>
+            <w:r>
+              <w:rPr>
+                <w:rFonts w:ascii="Arial" w:hAnsi="Arial" w:cs="Arial"/>
+                <w:sz w:val="24"/>
+                <w:szCs w:val="24"/>
+              </w:rPr>
+              <w:t xml:space="preserve"> und Kurse absolvieren. Darüber hinaus können sie ihre Fortschritte auf der so genannten "Emblemtafel" überprüfen. Jedes Mitglied wird für den erfolgreichen Abschluss eines Quiz mit einem Emblem belohnt. Das fertige Produkt wurde mit de</w:t>
+            </w:r>
+            <w:r>
+              <w:rPr>
+                <w:rFonts w:ascii="Arial" w:hAnsi="Arial" w:cs="Arial"/>
+                <w:sz w:val="24"/>
+                <w:szCs w:val="24"/>
+              </w:rPr>
+              <w:t>m</w:t>
+            </w:r>
+            <w:r>
+              <w:rPr>
+                <w:rFonts w:ascii="Arial" w:hAnsi="Arial" w:cs="Arial"/>
+                <w:sz w:val="24"/>
+                <w:szCs w:val="24"/>
+              </w:rPr>
+              <w:t xml:space="preserve"> Auftraggeber abgesprochen.</w:t>
+            </w:r>
           </w:p>
           <w:p>
             <w:pPr>
@@ -828,6 +696,557 @@
         <w:pageBreakBefore/>
         <w:rPr>
           <w:rFonts w:ascii="Arial" w:hAnsi="Arial" w:cs="Arial"/>
+        </w:rPr>
+      </w:pPr>
+    </w:p>
+    <w:tbl>
+      <w:tblPr>
+        <w:tblStyle w:val="Tabellenraster"/>
+        <w:tblpPr w:leftFromText="141" w:rightFromText="141" w:vertAnchor="text" w:horzAnchor="margin" w:tblpX="108" w:tblpY="36"/>
+        <w:tblW w:w="16161" w:type="dxa"/>
+        <w:tblLayout w:type="fixed"/>
+        <w:tblLook w:val="00A0" w:firstRow="1" w:lastRow="0" w:firstColumn="1" w:lastColumn="0" w:noHBand="0" w:noVBand="0"/>
+      </w:tblPr>
+      <w:tblGrid>
+        <w:gridCol w:w="3119"/>
+        <w:gridCol w:w="6521"/>
+        <w:gridCol w:w="6521"/>
+      </w:tblGrid>
+      <w:tr>
+        <w:trPr>
+          <w:trHeight w:val="680"/>
+        </w:trPr>
+        <w:tc>
+          <w:tcPr>
+            <w:tcW w:w="3119" w:type="dxa"/>
+            <w:vAlign w:val="center"/>
+          </w:tcPr>
+          <w:p>
+            <w:pPr>
+              <w:rPr>
+                <w:rFonts w:ascii="Arial" w:hAnsi="Arial" w:cs="Arial"/>
+                <w:sz w:val="22"/>
+                <w:szCs w:val="22"/>
+              </w:rPr>
+            </w:pPr>
+            <w:r>
+              <w:rPr>
+                <w:rFonts w:ascii="Arial" w:hAnsi="Arial" w:cs="Arial"/>
+                <w:sz w:val="22"/>
+                <w:szCs w:val="22"/>
+              </w:rPr>
+              <w:t>Typische Grafik, Foto etc.</w:t>
+            </w:r>
+          </w:p>
+          <w:p>
+            <w:pPr>
+              <w:rPr>
+                <w:rFonts w:ascii="Arial" w:hAnsi="Arial" w:cs="Arial"/>
+                <w:sz w:val="22"/>
+                <w:szCs w:val="22"/>
+              </w:rPr>
+            </w:pPr>
+            <w:r>
+              <w:rPr>
+                <w:rFonts w:ascii="Arial" w:hAnsi="Arial" w:cs="Arial"/>
+                <w:sz w:val="22"/>
+                <w:szCs w:val="22"/>
+              </w:rPr>
+              <w:t>(mit Erläuterung)</w:t>
+            </w:r>
+          </w:p>
+        </w:tc>
+        <w:tc>
+          <w:tcPr>
+            <w:tcW w:w="6521" w:type="dxa"/>
+            <w:vAlign w:val="center"/>
+          </w:tcPr>
+          <w:p>
+            <w:pPr>
+              <w:rPr>
+                <w:rFonts w:ascii="Arial" w:hAnsi="Arial" w:cs="Arial"/>
+                <w:lang w:val="en-GB"/>
+              </w:rPr>
+            </w:pPr>
+            <w:r>
+              <w:rPr>
+                <w:rFonts w:ascii="Arial" w:hAnsi="Arial" w:cs="Arial"/>
+                <w:lang w:val="en-GB"/>
+              </w:rPr>
+              <w:drawing>
+                <wp:inline distT="0" distB="0" distL="0" distR="0" wp14:anchorId="375825BF" wp14:editId="4BACE1D5">
+                  <wp:extent cx="4003675" cy="1955165"/>
+                  <wp:effectExtent l="0" t="0" r="0" b="6985"/>
+                  <wp:docPr id="3" name="Grafik 3"/>
+                  <wp:cNvGraphicFramePr>
+                    <a:graphicFrameLocks xmlns:a="http://schemas.openxmlformats.org/drawingml/2006/main" noChangeAspect="1"/>
+                  </wp:cNvGraphicFramePr>
+                  <a:graphic xmlns:a="http://schemas.openxmlformats.org/drawingml/2006/main">
+                    <a:graphicData uri="http://schemas.openxmlformats.org/drawingml/2006/picture">
+                      <pic:pic xmlns:pic="http://schemas.openxmlformats.org/drawingml/2006/picture">
+                        <pic:nvPicPr>
+                          <pic:cNvPr id="1" name=""/>
+                          <pic:cNvPicPr/>
+                        </pic:nvPicPr>
+                        <pic:blipFill>
+                          <a:blip r:embed="rId6"/>
+                          <a:stretch>
+                            <a:fillRect/>
+                          </a:stretch>
+                        </pic:blipFill>
+                        <pic:spPr>
+                          <a:xfrm>
+                            <a:off x="0" y="0"/>
+                            <a:ext cx="4003675" cy="1955165"/>
+                          </a:xfrm>
+                          <a:prstGeom prst="rect">
+                            <a:avLst/>
+                          </a:prstGeom>
+                        </pic:spPr>
+                      </pic:pic>
+                    </a:graphicData>
+                  </a:graphic>
+                </wp:inline>
+              </w:drawing>
+            </w:r>
+          </w:p>
+          <w:p>
+            <w:pPr>
+              <w:rPr>
+                <w:rFonts w:ascii="Arial" w:hAnsi="Arial" w:cs="Arial"/>
+                <w:lang w:val="de-AT"/>
+              </w:rPr>
+            </w:pPr>
+            <w:r>
+              <w:rPr>
+                <w:rFonts w:ascii="Arial" w:hAnsi="Arial" w:cs="Arial"/>
+                <w:sz w:val="24"/>
+                <w:szCs w:val="24"/>
+                <w:lang w:val="de-AT"/>
+              </w:rPr>
+              <w:t>Dies ist die Homepage, die angezeigt wird, wenn der Benutzer die Plattform besucht.</w:t>
+            </w:r>
+            <w:r>
+              <w:rPr>
+                <w:rFonts w:ascii="Arial" w:hAnsi="Arial" w:cs="Arial"/>
+                <w:noProof/>
+                <w:sz w:val="24"/>
+                <w:szCs w:val="24"/>
+                <w:lang w:val="en-GB"/>
+              </w:rPr>
+              <w:drawing>
+                <wp:inline distT="0" distB="0" distL="0" distR="0" wp14:anchorId="4260933A" wp14:editId="0DFCF2A9">
+                  <wp:extent cx="2694709" cy="4901804"/>
+                  <wp:effectExtent l="0" t="0" r="0" b="0"/>
+                  <wp:docPr id="1" name="Grafik 1"/>
+                  <wp:cNvGraphicFramePr>
+                    <a:graphicFrameLocks xmlns:a="http://schemas.openxmlformats.org/drawingml/2006/main" noChangeAspect="1"/>
+                  </wp:cNvGraphicFramePr>
+                  <a:graphic xmlns:a="http://schemas.openxmlformats.org/drawingml/2006/main">
+                    <a:graphicData uri="http://schemas.openxmlformats.org/drawingml/2006/picture">
+                      <pic:pic xmlns:pic="http://schemas.openxmlformats.org/drawingml/2006/picture">
+                        <pic:nvPicPr>
+                          <pic:cNvPr id="0" name="Picture 1"/>
+                          <pic:cNvPicPr>
+                            <a:picLocks noChangeAspect="1" noChangeArrowheads="1"/>
+                          </pic:cNvPicPr>
+                        </pic:nvPicPr>
+                        <pic:blipFill>
+                          <a:blip r:embed="rId7">
+                            <a:extLst>
+                              <a:ext uri="{28A0092B-C50C-407E-A947-70E740481C1C}">
+                                <a14:useLocalDpi xmlns:a14="http://schemas.microsoft.com/office/drawing/2010/main" val="0"/>
+                              </a:ext>
+                            </a:extLst>
+                          </a:blip>
+                          <a:srcRect/>
+                          <a:stretch>
+                            <a:fillRect/>
+                          </a:stretch>
+                        </pic:blipFill>
+                        <pic:spPr bwMode="auto">
+                          <a:xfrm>
+                            <a:off x="0" y="0"/>
+                            <a:ext cx="2727963" cy="4962295"/>
+                          </a:xfrm>
+                          <a:prstGeom prst="rect">
+                            <a:avLst/>
+                          </a:prstGeom>
+                          <a:noFill/>
+                          <a:ln>
+                            <a:noFill/>
+                          </a:ln>
+                        </pic:spPr>
+                      </pic:pic>
+                    </a:graphicData>
+                  </a:graphic>
+                </wp:inline>
+              </w:drawing>
+            </w:r>
+          </w:p>
+          <w:p>
+            <w:pPr>
+              <w:rPr>
+                <w:rFonts w:ascii="Arial" w:hAnsi="Arial" w:cs="Arial"/>
+                <w:sz w:val="24"/>
+                <w:szCs w:val="24"/>
+                <w:lang w:val="de-AT"/>
+              </w:rPr>
+            </w:pPr>
+            <w:r>
+              <w:rPr>
+                <w:rFonts w:ascii="Arial" w:hAnsi="Arial" w:cs="Arial"/>
+                <w:sz w:val="24"/>
+                <w:szCs w:val="24"/>
+                <w:lang w:val="de-AT"/>
+              </w:rPr>
+              <w:t>Das ER-Modell beschreibt die Struktur der Datenbank.</w:t>
+            </w:r>
+          </w:p>
+          <w:p>
+            <w:pPr>
+              <w:rPr>
+                <w:rFonts w:ascii="Arial" w:hAnsi="Arial" w:cs="Arial"/>
+                <w:lang w:val="de-AT"/>
+              </w:rPr>
+            </w:pPr>
+          </w:p>
+        </w:tc>
+        <w:tc>
+          <w:tcPr>
+            <w:tcW w:w="6521" w:type="dxa"/>
+            <w:vAlign w:val="center"/>
+          </w:tcPr>
+          <w:p>
+            <w:pPr>
+              <w:rPr>
+                <w:rFonts w:ascii="Arial" w:hAnsi="Arial" w:cs="Arial"/>
+                <w:lang w:val="de-AT"/>
+              </w:rPr>
+            </w:pPr>
+          </w:p>
+          <w:p>
+            <w:pPr>
+              <w:rPr>
+                <w:rFonts w:ascii="Arial" w:hAnsi="Arial" w:cs="Arial"/>
+                <w:lang w:val="de-AT"/>
+              </w:rPr>
+            </w:pPr>
+          </w:p>
+          <w:p>
+            <w:pPr>
+              <w:rPr>
+                <w:rFonts w:ascii="Arial" w:hAnsi="Arial" w:cs="Arial"/>
+                <w:lang w:val="de-AT"/>
+              </w:rPr>
+            </w:pPr>
+          </w:p>
+          <w:p>
+            <w:pPr>
+              <w:rPr>
+                <w:rFonts w:ascii="Arial" w:hAnsi="Arial" w:cs="Arial"/>
+                <w:lang w:val="de-AT"/>
+              </w:rPr>
+            </w:pPr>
+          </w:p>
+          <w:p>
+            <w:pPr>
+              <w:rPr>
+                <w:rFonts w:ascii="Arial" w:hAnsi="Arial" w:cs="Arial"/>
+                <w:lang w:val="de-AT"/>
+              </w:rPr>
+            </w:pPr>
+          </w:p>
+          <w:p>
+            <w:pPr>
+              <w:rPr>
+                <w:rFonts w:ascii="Arial" w:hAnsi="Arial" w:cs="Arial"/>
+                <w:lang w:val="de-AT"/>
+              </w:rPr>
+            </w:pPr>
+          </w:p>
+          <w:p>
+            <w:pPr>
+              <w:rPr>
+                <w:rFonts w:ascii="Arial" w:hAnsi="Arial" w:cs="Arial"/>
+                <w:lang w:val="de-AT"/>
+              </w:rPr>
+            </w:pPr>
+          </w:p>
+          <w:p>
+            <w:pPr>
+              <w:rPr>
+                <w:rFonts w:ascii="Arial" w:hAnsi="Arial" w:cs="Arial"/>
+                <w:lang w:val="de-AT"/>
+              </w:rPr>
+            </w:pPr>
+          </w:p>
+          <w:p>
+            <w:pPr>
+              <w:rPr>
+                <w:rFonts w:ascii="Arial" w:hAnsi="Arial" w:cs="Arial"/>
+                <w:lang w:val="de-AT"/>
+              </w:rPr>
+            </w:pPr>
+          </w:p>
+          <w:p>
+            <w:pPr>
+              <w:rPr>
+                <w:rFonts w:ascii="Arial" w:hAnsi="Arial" w:cs="Arial"/>
+                <w:lang w:val="de-AT"/>
+              </w:rPr>
+            </w:pPr>
+          </w:p>
+          <w:p>
+            <w:pPr>
+              <w:rPr>
+                <w:rFonts w:ascii="Arial" w:hAnsi="Arial" w:cs="Arial"/>
+                <w:lang w:val="de-AT"/>
+              </w:rPr>
+            </w:pPr>
+          </w:p>
+          <w:p>
+            <w:pPr>
+              <w:rPr>
+                <w:rFonts w:ascii="Arial" w:hAnsi="Arial" w:cs="Arial"/>
+                <w:lang w:val="de-AT"/>
+              </w:rPr>
+            </w:pPr>
+          </w:p>
+          <w:p>
+            <w:pPr>
+              <w:rPr>
+                <w:rFonts w:ascii="Arial" w:hAnsi="Arial" w:cs="Arial"/>
+                <w:lang w:val="de-AT"/>
+              </w:rPr>
+            </w:pPr>
+          </w:p>
+          <w:p>
+            <w:pPr>
+              <w:rPr>
+                <w:rFonts w:ascii="Arial" w:hAnsi="Arial" w:cs="Arial"/>
+                <w:lang w:val="de-AT"/>
+              </w:rPr>
+            </w:pPr>
+          </w:p>
+          <w:p>
+            <w:pPr>
+              <w:rPr>
+                <w:rFonts w:ascii="Arial" w:hAnsi="Arial" w:cs="Arial"/>
+                <w:lang w:val="de-AT"/>
+              </w:rPr>
+            </w:pPr>
+          </w:p>
+          <w:p>
+            <w:pPr>
+              <w:rPr>
+                <w:rFonts w:ascii="Arial" w:hAnsi="Arial" w:cs="Arial"/>
+                <w:lang w:val="de-AT"/>
+              </w:rPr>
+            </w:pPr>
+          </w:p>
+          <w:p>
+            <w:pPr>
+              <w:rPr>
+                <w:rFonts w:ascii="Arial" w:hAnsi="Arial" w:cs="Arial"/>
+                <w:lang w:val="de-AT"/>
+              </w:rPr>
+            </w:pPr>
+          </w:p>
+          <w:p>
+            <w:pPr>
+              <w:rPr>
+                <w:rFonts w:ascii="Arial" w:hAnsi="Arial" w:cs="Arial"/>
+                <w:lang w:val="de-AT"/>
+              </w:rPr>
+            </w:pPr>
+          </w:p>
+          <w:p>
+            <w:pPr>
+              <w:rPr>
+                <w:rFonts w:ascii="Arial" w:hAnsi="Arial" w:cs="Arial"/>
+                <w:lang w:val="de-AT"/>
+              </w:rPr>
+            </w:pPr>
+          </w:p>
+          <w:p>
+            <w:pPr>
+              <w:rPr>
+                <w:rFonts w:ascii="Arial" w:hAnsi="Arial" w:cs="Arial"/>
+                <w:lang w:val="de-AT"/>
+              </w:rPr>
+            </w:pPr>
+          </w:p>
+          <w:p>
+            <w:pPr>
+              <w:rPr>
+                <w:rFonts w:ascii="Arial" w:hAnsi="Arial" w:cs="Arial"/>
+                <w:lang w:val="de-AT"/>
+              </w:rPr>
+            </w:pPr>
+          </w:p>
+          <w:p>
+            <w:pPr>
+              <w:rPr>
+                <w:rFonts w:ascii="Arial" w:hAnsi="Arial" w:cs="Arial"/>
+                <w:lang w:val="de-AT"/>
+              </w:rPr>
+            </w:pPr>
+          </w:p>
+          <w:p>
+            <w:pPr>
+              <w:rPr>
+                <w:rFonts w:ascii="Arial" w:hAnsi="Arial" w:cs="Arial"/>
+                <w:lang w:val="de-AT"/>
+              </w:rPr>
+            </w:pPr>
+          </w:p>
+          <w:p>
+            <w:pPr>
+              <w:rPr>
+                <w:rFonts w:ascii="Arial" w:hAnsi="Arial" w:cs="Arial"/>
+                <w:lang w:val="de-AT"/>
+              </w:rPr>
+            </w:pPr>
+          </w:p>
+          <w:p>
+            <w:pPr>
+              <w:rPr>
+                <w:rFonts w:ascii="Arial" w:hAnsi="Arial" w:cs="Arial"/>
+                <w:lang w:val="de-AT"/>
+              </w:rPr>
+            </w:pPr>
+          </w:p>
+          <w:p>
+            <w:pPr>
+              <w:rPr>
+                <w:rFonts w:ascii="Arial" w:hAnsi="Arial" w:cs="Arial"/>
+                <w:lang w:val="de-AT"/>
+              </w:rPr>
+            </w:pPr>
+          </w:p>
+          <w:p>
+            <w:pPr>
+              <w:rPr>
+                <w:rFonts w:ascii="Arial" w:hAnsi="Arial" w:cs="Arial"/>
+                <w:lang w:val="de-AT"/>
+              </w:rPr>
+            </w:pPr>
+          </w:p>
+          <w:p>
+            <w:pPr>
+              <w:rPr>
+                <w:rFonts w:ascii="Arial" w:hAnsi="Arial" w:cs="Arial"/>
+                <w:lang w:val="de-AT"/>
+              </w:rPr>
+            </w:pPr>
+          </w:p>
+          <w:p>
+            <w:pPr>
+              <w:rPr>
+                <w:rFonts w:ascii="Arial" w:hAnsi="Arial" w:cs="Arial"/>
+                <w:lang w:val="de-AT"/>
+              </w:rPr>
+            </w:pPr>
+          </w:p>
+          <w:p>
+            <w:pPr>
+              <w:rPr>
+                <w:rFonts w:ascii="Arial" w:hAnsi="Arial" w:cs="Arial"/>
+                <w:lang w:val="de-AT"/>
+              </w:rPr>
+            </w:pPr>
+          </w:p>
+          <w:p>
+            <w:pPr>
+              <w:rPr>
+                <w:rFonts w:ascii="Arial" w:hAnsi="Arial" w:cs="Arial"/>
+                <w:lang w:val="de-AT"/>
+              </w:rPr>
+            </w:pPr>
+          </w:p>
+          <w:p>
+            <w:pPr>
+              <w:rPr>
+                <w:rFonts w:ascii="Arial" w:hAnsi="Arial" w:cs="Arial"/>
+                <w:lang w:val="de-AT"/>
+              </w:rPr>
+            </w:pPr>
+          </w:p>
+          <w:p>
+            <w:pPr>
+              <w:rPr>
+                <w:rFonts w:ascii="Arial" w:hAnsi="Arial" w:cs="Arial"/>
+                <w:lang w:val="de-AT"/>
+              </w:rPr>
+            </w:pPr>
+          </w:p>
+          <w:p>
+            <w:pPr>
+              <w:rPr>
+                <w:rFonts w:ascii="Arial" w:hAnsi="Arial" w:cs="Arial"/>
+                <w:lang w:val="de-AT"/>
+              </w:rPr>
+            </w:pPr>
+          </w:p>
+          <w:p>
+            <w:pPr>
+              <w:rPr>
+                <w:rFonts w:ascii="Arial" w:hAnsi="Arial" w:cs="Arial"/>
+                <w:lang w:val="de-AT"/>
+              </w:rPr>
+            </w:pPr>
+          </w:p>
+          <w:p>
+            <w:pPr>
+              <w:rPr>
+                <w:rFonts w:ascii="Arial" w:hAnsi="Arial" w:cs="Arial"/>
+                <w:lang w:val="de-AT"/>
+              </w:rPr>
+            </w:pPr>
+          </w:p>
+          <w:p>
+            <w:pPr>
+              <w:rPr>
+                <w:rFonts w:ascii="Arial" w:hAnsi="Arial" w:cs="Arial"/>
+                <w:lang w:val="de-AT"/>
+              </w:rPr>
+            </w:pPr>
+          </w:p>
+          <w:p>
+            <w:pPr>
+              <w:rPr>
+                <w:rFonts w:ascii="Arial" w:hAnsi="Arial" w:cs="Arial"/>
+                <w:lang w:val="de-AT"/>
+              </w:rPr>
+            </w:pPr>
+          </w:p>
+          <w:p>
+            <w:pPr>
+              <w:rPr>
+                <w:rFonts w:ascii="Arial" w:hAnsi="Arial" w:cs="Arial"/>
+                <w:lang w:val="de-AT"/>
+              </w:rPr>
+            </w:pPr>
+          </w:p>
+          <w:p>
+            <w:pPr>
+              <w:rPr>
+                <w:rFonts w:ascii="Arial" w:hAnsi="Arial" w:cs="Arial"/>
+                <w:lang w:val="de-AT"/>
+              </w:rPr>
+            </w:pPr>
+          </w:p>
+        </w:tc>
+      </w:tr>
+    </w:tbl>
+    <w:p>
+      <w:pPr>
+        <w:rPr>
+          <w:rFonts w:ascii="Arial" w:hAnsi="Arial" w:cs="Arial"/>
+          <w:sz w:val="16"/>
+          <w:szCs w:val="16"/>
+          <w:lang w:val="de-AT"/>
         </w:rPr>
       </w:pPr>
     </w:p>
@@ -866,24 +1285,24 @@
                 <w:sz w:val="22"/>
                 <w:szCs w:val="22"/>
               </w:rPr>
-              <w:t>Typische Grafik, Foto etc.</w:t>
-            </w:r>
-          </w:p>
-          <w:p>
-            <w:pPr>
-              <w:rPr>
-                <w:rFonts w:ascii="Arial" w:hAnsi="Arial" w:cs="Arial"/>
-                <w:sz w:val="22"/>
-                <w:szCs w:val="22"/>
-              </w:rPr>
-            </w:pPr>
-            <w:r>
-              <w:rPr>
-                <w:rFonts w:ascii="Arial" w:hAnsi="Arial" w:cs="Arial"/>
-                <w:sz w:val="22"/>
-                <w:szCs w:val="22"/>
-              </w:rPr>
-              <w:t>(mit Erläuterung)</w:t>
+              <w:t>Teilnahme an Wettbewerben,</w:t>
+            </w:r>
+          </w:p>
+          <w:p>
+            <w:pPr>
+              <w:rPr>
+                <w:rFonts w:ascii="Arial" w:hAnsi="Arial" w:cs="Arial"/>
+                <w:sz w:val="22"/>
+                <w:szCs w:val="22"/>
+              </w:rPr>
+            </w:pPr>
+            <w:r>
+              <w:rPr>
+                <w:rFonts w:ascii="Arial" w:hAnsi="Arial" w:cs="Arial"/>
+                <w:sz w:val="22"/>
+                <w:szCs w:val="22"/>
+              </w:rPr>
+              <w:t>Auszeichnungen</w:t>
             </w:r>
           </w:p>
         </w:tc>
@@ -901,262 +1320,21 @@
           </w:p>
           <w:p>
             <w:pPr>
-              <w:rPr>
-                <w:rFonts w:ascii="Arial" w:hAnsi="Arial" w:cs="Arial"/>
-              </w:rPr>
-            </w:pPr>
-          </w:p>
-          <w:p>
-            <w:pPr>
-              <w:rPr>
-                <w:rFonts w:ascii="Arial" w:hAnsi="Arial" w:cs="Arial"/>
-              </w:rPr>
-            </w:pPr>
-          </w:p>
-          <w:p>
-            <w:pPr>
-              <w:rPr>
-                <w:rFonts w:ascii="Arial" w:hAnsi="Arial" w:cs="Arial"/>
-              </w:rPr>
-            </w:pPr>
-          </w:p>
-          <w:p>
-            <w:pPr>
-              <w:rPr>
-                <w:rFonts w:ascii="Arial" w:hAnsi="Arial" w:cs="Arial"/>
-              </w:rPr>
-            </w:pPr>
-          </w:p>
-          <w:p>
-            <w:pPr>
-              <w:rPr>
-                <w:rFonts w:ascii="Arial" w:hAnsi="Arial" w:cs="Arial"/>
-              </w:rPr>
-            </w:pPr>
-          </w:p>
-          <w:p>
-            <w:pPr>
-              <w:rPr>
-                <w:rFonts w:ascii="Arial" w:hAnsi="Arial" w:cs="Arial"/>
-              </w:rPr>
-            </w:pPr>
-          </w:p>
-          <w:p>
-            <w:pPr>
-              <w:rPr>
-                <w:rFonts w:ascii="Arial" w:hAnsi="Arial" w:cs="Arial"/>
-              </w:rPr>
-            </w:pPr>
-          </w:p>
-          <w:p>
-            <w:pPr>
-              <w:rPr>
-                <w:rFonts w:ascii="Arial" w:hAnsi="Arial" w:cs="Arial"/>
-              </w:rPr>
-            </w:pPr>
-          </w:p>
-          <w:p>
-            <w:pPr>
-              <w:rPr>
-                <w:rFonts w:ascii="Arial" w:hAnsi="Arial" w:cs="Arial"/>
-              </w:rPr>
-            </w:pPr>
-          </w:p>
-          <w:p>
-            <w:pPr>
-              <w:rPr>
-                <w:rFonts w:ascii="Arial" w:hAnsi="Arial" w:cs="Arial"/>
-              </w:rPr>
-            </w:pPr>
-          </w:p>
-          <w:p>
-            <w:pPr>
-              <w:rPr>
-                <w:rFonts w:ascii="Arial" w:hAnsi="Arial" w:cs="Arial"/>
-              </w:rPr>
-            </w:pPr>
-          </w:p>
-          <w:p>
-            <w:pPr>
-              <w:rPr>
-                <w:rFonts w:ascii="Arial" w:hAnsi="Arial" w:cs="Arial"/>
-              </w:rPr>
-            </w:pPr>
-          </w:p>
-          <w:p>
-            <w:pPr>
-              <w:rPr>
-                <w:rFonts w:ascii="Arial" w:hAnsi="Arial" w:cs="Arial"/>
-              </w:rPr>
-            </w:pPr>
-          </w:p>
-          <w:p>
-            <w:pPr>
-              <w:rPr>
-                <w:rFonts w:ascii="Arial" w:hAnsi="Arial" w:cs="Arial"/>
-              </w:rPr>
-            </w:pPr>
-          </w:p>
-          <w:p>
-            <w:pPr>
-              <w:rPr>
-                <w:rFonts w:ascii="Arial" w:hAnsi="Arial" w:cs="Arial"/>
-              </w:rPr>
-            </w:pPr>
-          </w:p>
-          <w:p>
-            <w:pPr>
-              <w:rPr>
-                <w:rFonts w:ascii="Arial" w:hAnsi="Arial" w:cs="Arial"/>
-              </w:rPr>
-            </w:pPr>
-          </w:p>
-          <w:p>
-            <w:pPr>
-              <w:rPr>
-                <w:rFonts w:ascii="Arial" w:hAnsi="Arial" w:cs="Arial"/>
-              </w:rPr>
-            </w:pPr>
-          </w:p>
-          <w:p>
-            <w:pPr>
-              <w:rPr>
-                <w:rFonts w:ascii="Arial" w:hAnsi="Arial" w:cs="Arial"/>
-              </w:rPr>
-            </w:pPr>
-          </w:p>
-          <w:p>
-            <w:pPr>
-              <w:rPr>
-                <w:rFonts w:ascii="Arial" w:hAnsi="Arial" w:cs="Arial"/>
-              </w:rPr>
-            </w:pPr>
-          </w:p>
-          <w:p>
-            <w:pPr>
-              <w:rPr>
-                <w:rFonts w:ascii="Arial" w:hAnsi="Arial" w:cs="Arial"/>
-              </w:rPr>
-            </w:pPr>
-          </w:p>
-          <w:p>
-            <w:pPr>
-              <w:rPr>
-                <w:rFonts w:ascii="Arial" w:hAnsi="Arial" w:cs="Arial"/>
-              </w:rPr>
-            </w:pPr>
-          </w:p>
-          <w:p>
-            <w:pPr>
-              <w:rPr>
-                <w:rFonts w:ascii="Arial" w:hAnsi="Arial" w:cs="Arial"/>
-              </w:rPr>
-            </w:pPr>
-          </w:p>
-          <w:p>
-            <w:pPr>
-              <w:rPr>
-                <w:rFonts w:ascii="Arial" w:hAnsi="Arial" w:cs="Arial"/>
-              </w:rPr>
-            </w:pPr>
-          </w:p>
-          <w:p>
-            <w:pPr>
-              <w:rPr>
-                <w:rFonts w:ascii="Arial" w:hAnsi="Arial" w:cs="Arial"/>
-              </w:rPr>
-            </w:pPr>
-          </w:p>
-          <w:p>
-            <w:pPr>
-              <w:rPr>
-                <w:rFonts w:ascii="Arial" w:hAnsi="Arial" w:cs="Arial"/>
-              </w:rPr>
-            </w:pPr>
-          </w:p>
-          <w:p>
-            <w:pPr>
-              <w:rPr>
-                <w:rFonts w:ascii="Arial" w:hAnsi="Arial" w:cs="Arial"/>
-              </w:rPr>
-            </w:pPr>
-          </w:p>
-          <w:p>
-            <w:pPr>
-              <w:rPr>
-                <w:rFonts w:ascii="Arial" w:hAnsi="Arial" w:cs="Arial"/>
-              </w:rPr>
-            </w:pPr>
-          </w:p>
-          <w:p>
-            <w:pPr>
-              <w:rPr>
-                <w:rFonts w:ascii="Arial" w:hAnsi="Arial" w:cs="Arial"/>
-              </w:rPr>
-            </w:pPr>
-          </w:p>
-          <w:p>
-            <w:pPr>
-              <w:rPr>
-                <w:rFonts w:ascii="Arial" w:hAnsi="Arial" w:cs="Arial"/>
-              </w:rPr>
-            </w:pPr>
-          </w:p>
-          <w:p>
-            <w:pPr>
-              <w:rPr>
-                <w:rFonts w:ascii="Arial" w:hAnsi="Arial" w:cs="Arial"/>
-              </w:rPr>
-            </w:pPr>
-          </w:p>
-          <w:p>
-            <w:pPr>
-              <w:rPr>
-                <w:rFonts w:ascii="Arial" w:hAnsi="Arial" w:cs="Arial"/>
-              </w:rPr>
-            </w:pPr>
-          </w:p>
-          <w:p>
-            <w:pPr>
-              <w:rPr>
-                <w:rFonts w:ascii="Arial" w:hAnsi="Arial" w:cs="Arial"/>
-              </w:rPr>
-            </w:pPr>
-          </w:p>
-          <w:p>
-            <w:pPr>
-              <w:rPr>
-                <w:rFonts w:ascii="Arial" w:hAnsi="Arial" w:cs="Arial"/>
-              </w:rPr>
-            </w:pPr>
-          </w:p>
-          <w:p>
-            <w:pPr>
-              <w:rPr>
-                <w:rFonts w:ascii="Arial" w:hAnsi="Arial" w:cs="Arial"/>
-              </w:rPr>
-            </w:pPr>
-          </w:p>
-          <w:p>
-            <w:pPr>
-              <w:rPr>
-                <w:rFonts w:ascii="Arial" w:hAnsi="Arial" w:cs="Arial"/>
-              </w:rPr>
-            </w:pPr>
-          </w:p>
-          <w:p>
-            <w:pPr>
-              <w:rPr>
-                <w:rFonts w:ascii="Arial" w:hAnsi="Arial" w:cs="Arial"/>
-              </w:rPr>
-            </w:pPr>
-          </w:p>
-          <w:p>
-            <w:pPr>
-              <w:rPr>
-                <w:rFonts w:ascii="Arial" w:hAnsi="Arial" w:cs="Arial"/>
-              </w:rPr>
-            </w:pPr>
+              <w:jc w:val="center"/>
+              <w:rPr>
+                <w:rFonts w:ascii="Arial" w:hAnsi="Arial" w:cs="Arial"/>
+                <w:sz w:val="24"/>
+                <w:szCs w:val="24"/>
+              </w:rPr>
+            </w:pPr>
+            <w:r>
+              <w:rPr>
+                <w:rFonts w:ascii="Arial" w:hAnsi="Arial" w:cs="Arial"/>
+                <w:sz w:val="24"/>
+                <w:szCs w:val="24"/>
+              </w:rPr>
+              <w:t>/</w:t>
+            </w:r>
           </w:p>
           <w:p>
             <w:pPr>
@@ -1219,24 +1397,7 @@
                 <w:sz w:val="22"/>
                 <w:szCs w:val="22"/>
               </w:rPr>
-              <w:t>Teilnahme an Wettbewerben,</w:t>
-            </w:r>
-          </w:p>
-          <w:p>
-            <w:pPr>
-              <w:rPr>
-                <w:rFonts w:ascii="Arial" w:hAnsi="Arial" w:cs="Arial"/>
-                <w:sz w:val="22"/>
-                <w:szCs w:val="22"/>
-              </w:rPr>
-            </w:pPr>
-            <w:r>
-              <w:rPr>
-                <w:rFonts w:ascii="Arial" w:hAnsi="Arial" w:cs="Arial"/>
-                <w:sz w:val="22"/>
-                <w:szCs w:val="22"/>
-              </w:rPr>
-              <w:t>Auszeichnungen</w:t>
+              <w:t>Möglichkeiten der Einsichtnahme in die Arbeit</w:t>
             </w:r>
           </w:p>
         </w:tc>
@@ -1267,112 +1428,7 @@
                 <w:sz w:val="24"/>
                 <w:szCs w:val="24"/>
               </w:rPr>
-              <w:t>/</w:t>
-            </w:r>
-          </w:p>
-          <w:p>
-            <w:pPr>
-              <w:rPr>
-                <w:rFonts w:ascii="Arial" w:hAnsi="Arial" w:cs="Arial"/>
-              </w:rPr>
-            </w:pPr>
-          </w:p>
-          <w:p>
-            <w:pPr>
-              <w:rPr>
-                <w:rFonts w:ascii="Arial" w:hAnsi="Arial" w:cs="Arial"/>
-              </w:rPr>
-            </w:pPr>
-          </w:p>
-        </w:tc>
-      </w:tr>
-    </w:tbl>
-    <w:p>
-      <w:pPr>
-        <w:rPr>
-          <w:rFonts w:ascii="Arial" w:hAnsi="Arial" w:cs="Arial"/>
-          <w:sz w:val="16"/>
-          <w:szCs w:val="16"/>
-        </w:rPr>
-      </w:pPr>
-    </w:p>
-    <w:tbl>
-      <w:tblPr>
-        <w:tblStyle w:val="Tabellenraster"/>
-        <w:tblpPr w:leftFromText="141" w:rightFromText="141" w:vertAnchor="text" w:horzAnchor="margin" w:tblpX="108" w:tblpY="36"/>
-        <w:tblW w:w="0" w:type="auto"/>
-        <w:tblLayout w:type="fixed"/>
-        <w:tblLook w:val="00A0" w:firstRow="1" w:lastRow="0" w:firstColumn="1" w:lastColumn="0" w:noHBand="0" w:noVBand="0"/>
-      </w:tblPr>
-      <w:tblGrid>
-        <w:gridCol w:w="3119"/>
-        <w:gridCol w:w="6521"/>
-      </w:tblGrid>
-      <w:tr>
-        <w:trPr>
-          <w:trHeight w:val="680"/>
-        </w:trPr>
-        <w:tc>
-          <w:tcPr>
-            <w:tcW w:w="3119" w:type="dxa"/>
-            <w:vAlign w:val="center"/>
-          </w:tcPr>
-          <w:p>
-            <w:pPr>
-              <w:rPr>
-                <w:rFonts w:ascii="Arial" w:hAnsi="Arial" w:cs="Arial"/>
-                <w:sz w:val="22"/>
-                <w:szCs w:val="22"/>
-              </w:rPr>
-            </w:pPr>
-            <w:r>
-              <w:rPr>
-                <w:rFonts w:ascii="Arial" w:hAnsi="Arial" w:cs="Arial"/>
-                <w:sz w:val="22"/>
-                <w:szCs w:val="22"/>
-              </w:rPr>
-              <w:t>Möglichkeiten der Einsichtnahme in die Arbeit</w:t>
-            </w:r>
-          </w:p>
-        </w:tc>
-        <w:tc>
-          <w:tcPr>
-            <w:tcW w:w="6521" w:type="dxa"/>
-            <w:vAlign w:val="center"/>
-          </w:tcPr>
-          <w:p>
-            <w:pPr>
-              <w:rPr>
-                <w:rFonts w:ascii="Arial" w:hAnsi="Arial" w:cs="Arial"/>
-              </w:rPr>
-            </w:pPr>
-          </w:p>
-          <w:p>
-            <w:pPr>
-              <w:jc w:val="center"/>
-              <w:rPr>
-                <w:rFonts w:ascii="Arial" w:hAnsi="Arial" w:cs="Arial"/>
-                <w:sz w:val="24"/>
-                <w:szCs w:val="24"/>
-              </w:rPr>
-            </w:pPr>
-            <w:proofErr w:type="spellStart"/>
-            <w:r>
-              <w:rPr>
-                <w:rFonts w:ascii="Arial" w:hAnsi="Arial" w:cs="Arial"/>
-                <w:sz w:val="24"/>
-                <w:szCs w:val="24"/>
-              </w:rPr>
-              <w:t>HTBL</w:t>
-            </w:r>
-            <w:proofErr w:type="spellEnd"/>
-            <w:r>
-              <w:rPr>
-                <w:rFonts w:ascii="Arial" w:hAnsi="Arial" w:cs="Arial"/>
-                <w:sz w:val="24"/>
-                <w:szCs w:val="24"/>
-              </w:rPr>
-              <w:t xml:space="preserve"> Hollabrunn</w:t>
+              <w:t>HTBL Hollabrunn</w:t>
             </w:r>
           </w:p>
           <w:p>
@@ -1571,7 +1627,6 @@
               </w:rPr>
               <w:t>Abteilungsvorstand/</w:t>
             </w:r>
-            <w:proofErr w:type="spellStart"/>
             <w:r>
               <w:rPr>
                 <w:rFonts w:ascii="Arial" w:hAnsi="Arial" w:cs="Arial"/>
@@ -1580,7 +1635,6 @@
               </w:rPr>
               <w:t>Abteilungsvorständin</w:t>
             </w:r>
-            <w:proofErr w:type="spellEnd"/>
           </w:p>
           <w:p>
             <w:pPr>
@@ -1619,8 +1673,12 @@
       </w:pPr>
     </w:p>
     <w:sectPr>
-      <w:headerReference w:type="default" r:id="rId6"/>
-      <w:footerReference w:type="default" r:id="rId7"/>
+      <w:headerReference w:type="even" r:id="rId8"/>
+      <w:headerReference w:type="default" r:id="rId9"/>
+      <w:footerReference w:type="even" r:id="rId10"/>
+      <w:footerReference w:type="default" r:id="rId11"/>
+      <w:headerReference w:type="first" r:id="rId12"/>
+      <w:footerReference w:type="first" r:id="rId13"/>
       <w:pgSz w:w="11906" w:h="16838"/>
       <w:pgMar w:top="1134" w:right="1134" w:bottom="1134" w:left="1134" w:header="709" w:footer="709" w:gutter="0"/>
       <w:cols w:space="708"/>
@@ -1650,6 +1708,16 @@
 </file>
 
 <file path=word/footer1.xml><?xml version="1.0" encoding="utf-8"?>
+<w:ftr xmlns:wpc="http://schemas.microsoft.com/office/word/2010/wordprocessingCanvas" xmlns:cx="http://schemas.microsoft.com/office/drawing/2014/chartex" xmlns:cx1="http://schemas.microsoft.com/office/drawing/2015/9/8/chartex" xmlns:cx2="http://schemas.microsoft.com/office/drawing/2015/10/21/chartex" xmlns:cx3="http://schemas.microsoft.com/office/drawing/2016/5/9/chartex" xmlns:cx4="http://schemas.microsoft.com/office/drawing/2016/5/10/chartex" xmlns:cx5="http://schemas.microsoft.com/office/drawing/2016/5/11/chartex" xmlns:cx6="http://schemas.microsoft.com/office/drawing/2016/5/12/chartex" xmlns:cx7="http://schemas.microsoft.com/office/drawing/2016/5/13/chartex" xmlns:cx8="http://schemas.microsoft.com/office/drawing/2016/5/14/chartex" xmlns:mc="http://schemas.openxmlformats.org/markup-compatibility/2006" xmlns:aink="http://schemas.microsoft.com/office/drawing/2016/ink" xmlns:am3d="http://schemas.microsoft.com/office/drawing/2017/model3d" xmlns:o="urn:schemas-microsoft-com:office:office" xmlns:r="http://schemas.openxmlformats.org/officeDocument/2006/relationships" xmlns:m="http://schemas.openxmlformats.org/officeDocument/2006/math" xmlns:v="urn:schemas-microsoft-com:vml" xmlns:wp14="http://schemas.microsoft.com/office/word/2010/wordprocessingDrawing" xmlns:wp="http://schemas.openxmlformats.org/drawingml/2006/wordprocessingDrawing" xmlns:w10="urn:schemas-microsoft-com:office:word" xmlns:w="http://schemas.openxmlformats.org/wordprocessingml/2006/main" xmlns:w14="http://schemas.microsoft.com/office/word/2010/wordml" xmlns:w15="http://schemas.microsoft.com/office/word/2012/wordml" xmlns:w16cid="http://schemas.microsoft.com/office/word/2016/wordml/cid" xmlns:w16se="http://schemas.microsoft.com/office/word/2015/wordml/symex" xmlns:wpg="http://schemas.microsoft.com/office/word/2010/wordprocessingGroup" xmlns:wpi="http://schemas.microsoft.com/office/word/2010/wordprocessingInk" xmlns:wne="http://schemas.microsoft.com/office/word/2006/wordml" xmlns:wps="http://schemas.microsoft.com/office/word/2010/wordprocessingShape" mc:Ignorable="w14 w15 w16se w16cid wp14">
+  <w:p>
+    <w:pPr>
+      <w:pStyle w:val="Fuzeile"/>
+    </w:pPr>
+  </w:p>
+</w:ftr>
+</file>
+
+<file path=word/footer2.xml><?xml version="1.0" encoding="utf-8"?>
 <w:ftr xmlns:wpc="http://schemas.microsoft.com/office/word/2010/wordprocessingCanvas" xmlns:cx="http://schemas.microsoft.com/office/drawing/2014/chartex" xmlns:cx1="http://schemas.microsoft.com/office/drawing/2015/9/8/chartex" xmlns:cx2="http://schemas.microsoft.com/office/drawing/2015/10/21/chartex" xmlns:cx3="http://schemas.microsoft.com/office/drawing/2016/5/9/chartex" xmlns:cx4="http://schemas.microsoft.com/office/drawing/2016/5/10/chartex" xmlns:cx5="http://schemas.microsoft.com/office/drawing/2016/5/11/chartex" xmlns:cx6="http://schemas.microsoft.com/office/drawing/2016/5/12/chartex" xmlns:cx7="http://schemas.microsoft.com/office/drawing/2016/5/13/chartex" xmlns:cx8="http://schemas.microsoft.com/office/drawing/2016/5/14/chartex" xmlns:mc="http://schemas.openxmlformats.org/markup-compatibility/2006" xmlns:aink="http://schemas.microsoft.com/office/drawing/2016/ink" xmlns:am3d="http://schemas.microsoft.com/office/drawing/2017/model3d" xmlns:o="urn:schemas-microsoft-com:office:office" xmlns:r="http://schemas.openxmlformats.org/officeDocument/2006/relationships" xmlns:m="http://schemas.openxmlformats.org/officeDocument/2006/math" xmlns:v="urn:schemas-microsoft-com:vml" xmlns:wp14="http://schemas.microsoft.com/office/word/2010/wordprocessingDrawing" xmlns:wp="http://schemas.openxmlformats.org/drawingml/2006/wordprocessingDrawing" xmlns:w10="urn:schemas-microsoft-com:office:word" xmlns:w="http://schemas.openxmlformats.org/wordprocessingml/2006/main" xmlns:w14="http://schemas.microsoft.com/office/word/2010/wordml" xmlns:w15="http://schemas.microsoft.com/office/word/2012/wordml" xmlns:w16cid="http://schemas.microsoft.com/office/word/2016/wordml/cid" xmlns:w16se="http://schemas.microsoft.com/office/word/2015/wordml/symex" xmlns:wpg="http://schemas.microsoft.com/office/word/2010/wordprocessingGroup" xmlns:wpi="http://schemas.microsoft.com/office/word/2010/wordprocessingInk" xmlns:wne="http://schemas.microsoft.com/office/word/2006/wordml" xmlns:wps="http://schemas.microsoft.com/office/word/2010/wordprocessingShape" mc:Ignorable="w14 w15 w16se w16cid wp14">
   <w:p>
     <w:pPr>
@@ -1810,6 +1878,16 @@
 </w:ftr>
 </file>
 
+<file path=word/footer3.xml><?xml version="1.0" encoding="utf-8"?>
+<w:ftr xmlns:wpc="http://schemas.microsoft.com/office/word/2010/wordprocessingCanvas" xmlns:cx="http://schemas.microsoft.com/office/drawing/2014/chartex" xmlns:cx1="http://schemas.microsoft.com/office/drawing/2015/9/8/chartex" xmlns:cx2="http://schemas.microsoft.com/office/drawing/2015/10/21/chartex" xmlns:cx3="http://schemas.microsoft.com/office/drawing/2016/5/9/chartex" xmlns:cx4="http://schemas.microsoft.com/office/drawing/2016/5/10/chartex" xmlns:cx5="http://schemas.microsoft.com/office/drawing/2016/5/11/chartex" xmlns:cx6="http://schemas.microsoft.com/office/drawing/2016/5/12/chartex" xmlns:cx7="http://schemas.microsoft.com/office/drawing/2016/5/13/chartex" xmlns:cx8="http://schemas.microsoft.com/office/drawing/2016/5/14/chartex" xmlns:mc="http://schemas.openxmlformats.org/markup-compatibility/2006" xmlns:aink="http://schemas.microsoft.com/office/drawing/2016/ink" xmlns:am3d="http://schemas.microsoft.com/office/drawing/2017/model3d" xmlns:o="urn:schemas-microsoft-com:office:office" xmlns:r="http://schemas.openxmlformats.org/officeDocument/2006/relationships" xmlns:m="http://schemas.openxmlformats.org/officeDocument/2006/math" xmlns:v="urn:schemas-microsoft-com:vml" xmlns:wp14="http://schemas.microsoft.com/office/word/2010/wordprocessingDrawing" xmlns:wp="http://schemas.openxmlformats.org/drawingml/2006/wordprocessingDrawing" xmlns:w10="urn:schemas-microsoft-com:office:word" xmlns:w="http://schemas.openxmlformats.org/wordprocessingml/2006/main" xmlns:w14="http://schemas.microsoft.com/office/word/2010/wordml" xmlns:w15="http://schemas.microsoft.com/office/word/2012/wordml" xmlns:w16cid="http://schemas.microsoft.com/office/word/2016/wordml/cid" xmlns:w16se="http://schemas.microsoft.com/office/word/2015/wordml/symex" xmlns:wpg="http://schemas.microsoft.com/office/word/2010/wordprocessingGroup" xmlns:wpi="http://schemas.microsoft.com/office/word/2010/wordprocessingInk" xmlns:wne="http://schemas.microsoft.com/office/word/2006/wordml" xmlns:wps="http://schemas.microsoft.com/office/word/2010/wordprocessingShape" mc:Ignorable="w14 w15 w16se w16cid wp14">
+  <w:p>
+    <w:pPr>
+      <w:pStyle w:val="Fuzeile"/>
+    </w:pPr>
+  </w:p>
+</w:ftr>
+</file>
+
 <file path=word/footnotes.xml><?xml version="1.0" encoding="utf-8"?>
 <w:footnotes xmlns:wpc="http://schemas.microsoft.com/office/word/2010/wordprocessingCanvas" xmlns:cx="http://schemas.microsoft.com/office/drawing/2014/chartex" xmlns:cx1="http://schemas.microsoft.com/office/drawing/2015/9/8/chartex" xmlns:cx2="http://schemas.microsoft.com/office/drawing/2015/10/21/chartex" xmlns:cx3="http://schemas.microsoft.com/office/drawing/2016/5/9/chartex" xmlns:cx4="http://schemas.microsoft.com/office/drawing/2016/5/10/chartex" xmlns:cx5="http://schemas.microsoft.com/office/drawing/2016/5/11/chartex" xmlns:cx6="http://schemas.microsoft.com/office/drawing/2016/5/12/chartex" xmlns:cx7="http://schemas.microsoft.com/office/drawing/2016/5/13/chartex" xmlns:cx8="http://schemas.microsoft.com/office/drawing/2016/5/14/chartex" xmlns:mc="http://schemas.openxmlformats.org/markup-compatibility/2006" xmlns:aink="http://schemas.microsoft.com/office/drawing/2016/ink" xmlns:am3d="http://schemas.microsoft.com/office/drawing/2017/model3d" xmlns:o="urn:schemas-microsoft-com:office:office" xmlns:r="http://schemas.openxmlformats.org/officeDocument/2006/relationships" xmlns:m="http://schemas.openxmlformats.org/officeDocument/2006/math" xmlns:v="urn:schemas-microsoft-com:vml" xmlns:wp14="http://schemas.microsoft.com/office/word/2010/wordprocessingDrawing" xmlns:wp="http://schemas.openxmlformats.org/drawingml/2006/wordprocessingDrawing" xmlns:w10="urn:schemas-microsoft-com:office:word" xmlns:w="http://schemas.openxmlformats.org/wordprocessingml/2006/main" xmlns:w14="http://schemas.microsoft.com/office/word/2010/wordml" xmlns:w15="http://schemas.microsoft.com/office/word/2012/wordml" xmlns:w16cid="http://schemas.microsoft.com/office/word/2016/wordml/cid" xmlns:w16se="http://schemas.microsoft.com/office/word/2015/wordml/symex" xmlns:wpg="http://schemas.microsoft.com/office/word/2010/wordprocessingGroup" xmlns:wpi="http://schemas.microsoft.com/office/word/2010/wordprocessingInk" xmlns:wne="http://schemas.microsoft.com/office/word/2006/wordml" xmlns:wps="http://schemas.microsoft.com/office/word/2010/wordprocessingShape" mc:Ignorable="w14 w15 w16se w16cid wp14">
   <w:footnote w:type="separator" w:id="-1">
@@ -1830,6 +1908,16 @@
 </file>
 
 <file path=word/header1.xml><?xml version="1.0" encoding="utf-8"?>
+<w:hdr xmlns:wpc="http://schemas.microsoft.com/office/word/2010/wordprocessingCanvas" xmlns:cx="http://schemas.microsoft.com/office/drawing/2014/chartex" xmlns:cx1="http://schemas.microsoft.com/office/drawing/2015/9/8/chartex" xmlns:cx2="http://schemas.microsoft.com/office/drawing/2015/10/21/chartex" xmlns:cx3="http://schemas.microsoft.com/office/drawing/2016/5/9/chartex" xmlns:cx4="http://schemas.microsoft.com/office/drawing/2016/5/10/chartex" xmlns:cx5="http://schemas.microsoft.com/office/drawing/2016/5/11/chartex" xmlns:cx6="http://schemas.microsoft.com/office/drawing/2016/5/12/chartex" xmlns:cx7="http://schemas.microsoft.com/office/drawing/2016/5/13/chartex" xmlns:cx8="http://schemas.microsoft.com/office/drawing/2016/5/14/chartex" xmlns:mc="http://schemas.openxmlformats.org/markup-compatibility/2006" xmlns:aink="http://schemas.microsoft.com/office/drawing/2016/ink" xmlns:am3d="http://schemas.microsoft.com/office/drawing/2017/model3d" xmlns:o="urn:schemas-microsoft-com:office:office" xmlns:r="http://schemas.openxmlformats.org/officeDocument/2006/relationships" xmlns:m="http://schemas.openxmlformats.org/officeDocument/2006/math" xmlns:v="urn:schemas-microsoft-com:vml" xmlns:wp14="http://schemas.microsoft.com/office/word/2010/wordprocessingDrawing" xmlns:wp="http://schemas.openxmlformats.org/drawingml/2006/wordprocessingDrawing" xmlns:w10="urn:schemas-microsoft-com:office:word" xmlns:w="http://schemas.openxmlformats.org/wordprocessingml/2006/main" xmlns:w14="http://schemas.microsoft.com/office/word/2010/wordml" xmlns:w15="http://schemas.microsoft.com/office/word/2012/wordml" xmlns:w16cid="http://schemas.microsoft.com/office/word/2016/wordml/cid" xmlns:w16se="http://schemas.microsoft.com/office/word/2015/wordml/symex" xmlns:wpg="http://schemas.microsoft.com/office/word/2010/wordprocessingGroup" xmlns:wpi="http://schemas.microsoft.com/office/word/2010/wordprocessingInk" xmlns:wne="http://schemas.microsoft.com/office/word/2006/wordml" xmlns:wps="http://schemas.microsoft.com/office/word/2010/wordprocessingShape" mc:Ignorable="w14 w15 w16se w16cid wp14">
+  <w:p>
+    <w:pPr>
+      <w:pStyle w:val="Kopfzeile"/>
+    </w:pPr>
+  </w:p>
+</w:hdr>
+</file>
+
+<file path=word/header2.xml><?xml version="1.0" encoding="utf-8"?>
 <w:hdr xmlns:wpc="http://schemas.microsoft.com/office/word/2010/wordprocessingCanvas" xmlns:cx="http://schemas.microsoft.com/office/drawing/2014/chartex" xmlns:cx1="http://schemas.microsoft.com/office/drawing/2015/9/8/chartex" xmlns:cx2="http://schemas.microsoft.com/office/drawing/2015/10/21/chartex" xmlns:cx3="http://schemas.microsoft.com/office/drawing/2016/5/9/chartex" xmlns:cx4="http://schemas.microsoft.com/office/drawing/2016/5/10/chartex" xmlns:cx5="http://schemas.microsoft.com/office/drawing/2016/5/11/chartex" xmlns:cx6="http://schemas.microsoft.com/office/drawing/2016/5/12/chartex" xmlns:cx7="http://schemas.microsoft.com/office/drawing/2016/5/13/chartex" xmlns:cx8="http://schemas.microsoft.com/office/drawing/2016/5/14/chartex" xmlns:mc="http://schemas.openxmlformats.org/markup-compatibility/2006" xmlns:aink="http://schemas.microsoft.com/office/drawing/2016/ink" xmlns:am3d="http://schemas.microsoft.com/office/drawing/2017/model3d" xmlns:o="urn:schemas-microsoft-com:office:office" xmlns:r="http://schemas.openxmlformats.org/officeDocument/2006/relationships" xmlns:m="http://schemas.openxmlformats.org/officeDocument/2006/math" xmlns:v="urn:schemas-microsoft-com:vml" xmlns:wp14="http://schemas.microsoft.com/office/word/2010/wordprocessingDrawing" xmlns:wp="http://schemas.openxmlformats.org/drawingml/2006/wordprocessingDrawing" xmlns:w10="urn:schemas-microsoft-com:office:word" xmlns:w="http://schemas.openxmlformats.org/wordprocessingml/2006/main" xmlns:w14="http://schemas.microsoft.com/office/word/2010/wordml" xmlns:w15="http://schemas.microsoft.com/office/word/2012/wordml" xmlns:w16cid="http://schemas.microsoft.com/office/word/2016/wordml/cid" xmlns:w16se="http://schemas.microsoft.com/office/word/2015/wordml/symex" xmlns:wpg="http://schemas.microsoft.com/office/word/2010/wordprocessingGroup" xmlns:wpi="http://schemas.microsoft.com/office/word/2010/wordprocessingInk" xmlns:wne="http://schemas.microsoft.com/office/word/2006/wordml" xmlns:wps="http://schemas.microsoft.com/office/word/2010/wordprocessingShape" mc:Ignorable="w14 w15 w16se w16cid wp14">
   <w:tbl>
     <w:tblPr>
@@ -1883,7 +1971,7 @@
               <w:lang w:val="de-AT" w:eastAsia="de-AT"/>
             </w:rPr>
             <w:drawing>
-              <wp:inline distT="0" distB="0" distL="0" distR="0" wp14:anchorId="7581783B" wp14:editId="02EE5424">
+              <wp:inline distT="0" distB="0" distL="0" distR="0" wp14:anchorId="2FFBF674" wp14:editId="702A95EE">
                 <wp:extent cx="1068705" cy="457200"/>
                 <wp:effectExtent l="19050" t="0" r="0" b="0"/>
                 <wp:docPr id="23" name="Bild 2" descr="HTL_Logo"/>
@@ -1966,17 +2054,7 @@
               <w:sz w:val="24"/>
               <w:szCs w:val="24"/>
             </w:rPr>
-            <w:t xml:space="preserve">E TECHNISCHE </w:t>
-          </w:r>
-          <w:proofErr w:type="gramStart"/>
-          <w:r>
-            <w:rPr>
-              <w:rFonts w:ascii="Arial" w:hAnsi="Arial" w:cs="Arial"/>
-              <w:b/>
-              <w:sz w:val="24"/>
-              <w:szCs w:val="24"/>
-            </w:rPr>
-            <w:t>BUNDESLEHR</w:t>
+            <w:t>E TECHNISCHE BUNDESLEHR</w:t>
           </w:r>
           <w:r>
             <w:rPr>
@@ -1985,8 +2063,10 @@
               <w:sz w:val="24"/>
               <w:szCs w:val="24"/>
             </w:rPr>
-            <w:t xml:space="preserve">ANSTALT  </w:t>
+            <w:t xml:space="preserve">ANSTALT </w:t>
           </w:r>
+          <w:bookmarkStart w:id="0" w:name="_GoBack"/>
+          <w:bookmarkEnd w:id="0"/>
           <w:r>
             <w:rPr>
               <w:rFonts w:ascii="Arial" w:hAnsi="Arial" w:cs="Arial"/>
@@ -1996,7 +2076,6 @@
             </w:rPr>
             <w:t>HOLLABRUNN</w:t>
           </w:r>
-          <w:proofErr w:type="gramEnd"/>
         </w:p>
       </w:tc>
     </w:tr>
@@ -2148,6 +2227,16 @@
 </w:hdr>
 </file>
 
+<file path=word/header3.xml><?xml version="1.0" encoding="utf-8"?>
+<w:hdr xmlns:wpc="http://schemas.microsoft.com/office/word/2010/wordprocessingCanvas" xmlns:cx="http://schemas.microsoft.com/office/drawing/2014/chartex" xmlns:cx1="http://schemas.microsoft.com/office/drawing/2015/9/8/chartex" xmlns:cx2="http://schemas.microsoft.com/office/drawing/2015/10/21/chartex" xmlns:cx3="http://schemas.microsoft.com/office/drawing/2016/5/9/chartex" xmlns:cx4="http://schemas.microsoft.com/office/drawing/2016/5/10/chartex" xmlns:cx5="http://schemas.microsoft.com/office/drawing/2016/5/11/chartex" xmlns:cx6="http://schemas.microsoft.com/office/drawing/2016/5/12/chartex" xmlns:cx7="http://schemas.microsoft.com/office/drawing/2016/5/13/chartex" xmlns:cx8="http://schemas.microsoft.com/office/drawing/2016/5/14/chartex" xmlns:mc="http://schemas.openxmlformats.org/markup-compatibility/2006" xmlns:aink="http://schemas.microsoft.com/office/drawing/2016/ink" xmlns:am3d="http://schemas.microsoft.com/office/drawing/2017/model3d" xmlns:o="urn:schemas-microsoft-com:office:office" xmlns:r="http://schemas.openxmlformats.org/officeDocument/2006/relationships" xmlns:m="http://schemas.openxmlformats.org/officeDocument/2006/math" xmlns:v="urn:schemas-microsoft-com:vml" xmlns:wp14="http://schemas.microsoft.com/office/word/2010/wordprocessingDrawing" xmlns:wp="http://schemas.openxmlformats.org/drawingml/2006/wordprocessingDrawing" xmlns:w10="urn:schemas-microsoft-com:office:word" xmlns:w="http://schemas.openxmlformats.org/wordprocessingml/2006/main" xmlns:w14="http://schemas.microsoft.com/office/word/2010/wordml" xmlns:w15="http://schemas.microsoft.com/office/word/2012/wordml" xmlns:w16cid="http://schemas.microsoft.com/office/word/2016/wordml/cid" xmlns:w16se="http://schemas.microsoft.com/office/word/2015/wordml/symex" xmlns:wpg="http://schemas.microsoft.com/office/word/2010/wordprocessingGroup" xmlns:wpi="http://schemas.microsoft.com/office/word/2010/wordprocessingInk" xmlns:wne="http://schemas.microsoft.com/office/word/2006/wordml" xmlns:wps="http://schemas.microsoft.com/office/word/2010/wordprocessingShape" mc:Ignorable="w14 w15 w16se w16cid wp14">
+  <w:p>
+    <w:pPr>
+      <w:pStyle w:val="Kopfzeile"/>
+    </w:pPr>
+  </w:p>
+</w:hdr>
+</file>
+
 <file path=word/styles.xml><?xml version="1.0" encoding="utf-8"?>
 <w:styles xmlns:mc="http://schemas.openxmlformats.org/markup-compatibility/2006" xmlns:r="http://schemas.openxmlformats.org/officeDocument/2006/relationships" xmlns:w="http://schemas.openxmlformats.org/wordprocessingml/2006/main" xmlns:w14="http://schemas.microsoft.com/office/word/2010/wordml" xmlns:w15="http://schemas.microsoft.com/office/word/2012/wordml" xmlns:w16cid="http://schemas.microsoft.com/office/word/2016/wordml/cid" xmlns:w16se="http://schemas.microsoft.com/office/word/2015/wordml/symex" mc:Ignorable="w14 w15 w16se w16cid">
   <w:docDefaults>
@@ -2159,7 +2248,7 @@
     </w:rPrDefault>
     <w:pPrDefault/>
   </w:docDefaults>
-  <w:latentStyles w:defLockedState="0" w:defUIPriority="99" w:defSemiHidden="0" w:defUnhideWhenUsed="0" w:defQFormat="0" w:count="377">
+  <w:latentStyles w:defLockedState="0" w:defUIPriority="99" w:defSemiHidden="0" w:defUnhideWhenUsed="0" w:defQFormat="0" w:count="376">
     <w:lsdException w:name="Normal" w:uiPriority="0" w:qFormat="1"/>
     <w:lsdException w:name="heading 1" w:uiPriority="9" w:qFormat="1"/>
     <w:lsdException w:name="heading 2" w:semiHidden="1" w:uiPriority="9" w:unhideWhenUsed="1" w:qFormat="1"/>
@@ -2307,8 +2396,11 @@
     <w:lsdException w:name="Table 3D effects 3" w:semiHidden="1" w:unhideWhenUsed="1"/>
     <w:lsdException w:name="Table Contemporary" w:semiHidden="1" w:unhideWhenUsed="1"/>
     <w:lsdException w:name="Table Elegant" w:semiHidden="1" w:unhideWhenUsed="1"/>
+    <w:lsdException w:name="Table Professional" w:semiHidden="1" w:unhideWhenUsed="1"/>
     <w:lsdException w:name="Table Subtle 1" w:semiHidden="1" w:unhideWhenUsed="1"/>
     <w:lsdException w:name="Table Subtle 2" w:semiHidden="1" w:unhideWhenUsed="1"/>
+    <w:lsdException w:name="Table Web 1" w:semiHidden="1" w:unhideWhenUsed="1"/>
+    <w:lsdException w:name="Table Web 2" w:semiHidden="1" w:unhideWhenUsed="1"/>
     <w:lsdException w:name="Table Web 3" w:semiHidden="1" w:unhideWhenUsed="1"/>
     <w:lsdException w:name="Balloon Text" w:semiHidden="1" w:unhideWhenUsed="1"/>
     <w:lsdException w:name="Table Grid" w:uiPriority="59"/>
@@ -2533,7 +2625,6 @@
     <w:lsdException w:name="Hashtag" w:semiHidden="1" w:unhideWhenUsed="1"/>
     <w:lsdException w:name="Unresolved Mention" w:semiHidden="1" w:unhideWhenUsed="1"/>
     <w:lsdException w:name="Smart Link" w:semiHidden="1" w:unhideWhenUsed="1"/>
-    <w:lsdException w:name="Smart Link Error" w:semiHidden="1" w:unhideWhenUsed="1"/>
   </w:latentStyles>
   <w:style w:type="paragraph" w:default="1" w:styleId="Standard">
     <w:name w:val="Normal"/>

</xml_diff>

<commit_message>
documentation errors fixed, Summary added
</commit_message>
<xml_diff>
--- a/documentation/AbstraktD_DA.docx
+++ b/documentation/AbstraktD_DA.docx
@@ -384,13 +384,23 @@
                 <w:szCs w:val="24"/>
               </w:rPr>
             </w:pPr>
-            <w:r>
-              <w:rPr>
-                <w:rFonts w:ascii="Arial" w:hAnsi="Arial" w:cs="Arial"/>
-                <w:sz w:val="24"/>
-                <w:szCs w:val="24"/>
-              </w:rPr>
-              <w:t>ARZ – Allgemeines Rechenzentrum</w:t>
+            <w:proofErr w:type="spellStart"/>
+            <w:r>
+              <w:rPr>
+                <w:rFonts w:ascii="Arial" w:hAnsi="Arial" w:cs="Arial"/>
+                <w:sz w:val="24"/>
+                <w:szCs w:val="24"/>
+              </w:rPr>
+              <w:t>ARZ</w:t>
+            </w:r>
+            <w:proofErr w:type="spellEnd"/>
+            <w:r>
+              <w:rPr>
+                <w:rFonts w:ascii="Arial" w:hAnsi="Arial" w:cs="Arial"/>
+                <w:sz w:val="24"/>
+                <w:szCs w:val="24"/>
+              </w:rPr>
+              <w:t xml:space="preserve"> – Allgemeines Rechenzentrum</w:t>
             </w:r>
           </w:p>
           <w:p>
@@ -468,7 +478,25 @@
                 <w:sz w:val="24"/>
                 <w:szCs w:val="24"/>
               </w:rPr>
-              <w:t xml:space="preserve">Die Aufgabe besteht darin, eine Plattform zu programmieren, auf der die Mitglieder des ARZ ihre Programmierkenntnisse mit </w:t>
+              <w:t xml:space="preserve">Die Aufgabe besteht darin, eine Plattform zu programmieren, auf der die Mitglieder des </w:t>
+            </w:r>
+            <w:proofErr w:type="spellStart"/>
+            <w:r>
+              <w:rPr>
+                <w:rFonts w:ascii="Arial" w:hAnsi="Arial" w:cs="Arial"/>
+                <w:sz w:val="24"/>
+                <w:szCs w:val="24"/>
+              </w:rPr>
+              <w:t>ARZ</w:t>
+            </w:r>
+            <w:proofErr w:type="spellEnd"/>
+            <w:r>
+              <w:rPr>
+                <w:rFonts w:ascii="Arial" w:hAnsi="Arial" w:cs="Arial"/>
+                <w:sz w:val="24"/>
+                <w:szCs w:val="24"/>
+              </w:rPr>
+              <w:t xml:space="preserve"> ihre Programmierkenntnisse mit </w:t>
             </w:r>
             <w:r>
               <w:rPr>
@@ -484,7 +512,43 @@
                 <w:sz w:val="24"/>
                 <w:szCs w:val="24"/>
               </w:rPr>
-              <w:t xml:space="preserve"> und Kursen verbessern können. Das System soll einfach zu bedienen sein. Außerdem muss es ein Punktesystem geben, das die Nutzer belohnt und sie ihre Punkte mit anderen Nutzern vergleichen lässt. Es sollte ein "Leaderboard" geben, in dem jedes Mitglied seine Fortschritte überprüfen kann.</w:t>
+              <w:t>n</w:t>
+            </w:r>
+            <w:r>
+              <w:rPr>
+                <w:rFonts w:ascii="Arial" w:hAnsi="Arial" w:cs="Arial"/>
+                <w:sz w:val="24"/>
+                <w:szCs w:val="24"/>
+              </w:rPr>
+              <w:t xml:space="preserve"> und</w:t>
+            </w:r>
+            <w:bookmarkStart w:id="0" w:name="_GoBack"/>
+            <w:bookmarkEnd w:id="0"/>
+            <w:r>
+              <w:rPr>
+                <w:rFonts w:ascii="Arial" w:hAnsi="Arial" w:cs="Arial"/>
+                <w:sz w:val="24"/>
+                <w:szCs w:val="24"/>
+              </w:rPr>
+              <w:t xml:space="preserve"> Kursen verbessern können. Das System soll einfach zu bedienen sein. Außerdem muss es ein Punktesystem geben, das die Nutzer belohnt und sie ihre Punkte mit anderen Nutzern vergleichen lässt. Es sollte ein "</w:t>
+            </w:r>
+            <w:proofErr w:type="spellStart"/>
+            <w:r>
+              <w:rPr>
+                <w:rFonts w:ascii="Arial" w:hAnsi="Arial" w:cs="Arial"/>
+                <w:sz w:val="24"/>
+                <w:szCs w:val="24"/>
+              </w:rPr>
+              <w:t>Leaderboard</w:t>
+            </w:r>
+            <w:proofErr w:type="spellEnd"/>
+            <w:r>
+              <w:rPr>
+                <w:rFonts w:ascii="Arial" w:hAnsi="Arial" w:cs="Arial"/>
+                <w:sz w:val="24"/>
+                <w:szCs w:val="24"/>
+              </w:rPr>
+              <w:t>" geben, in dem jedes Mitglied seine Fortschritte überprüfen kann.</w:t>
             </w:r>
           </w:p>
           <w:p>
@@ -568,7 +632,25 @@
                 <w:sz w:val="24"/>
                 <w:szCs w:val="24"/>
               </w:rPr>
-              <w:t>Das Design und die Website selbst wurden mit Java EE, HTML und CSS programmiert. Die Datenbank mit allen erforderlichen Daten wurde mit PostgreSQL eingerichtet und die Verbindung zur Website wird durch die Java Persistence API sichergestellt.</w:t>
+              <w:t xml:space="preserve">Das Design und die Website selbst wurden mit Java EE, HTML und CSS programmiert. Die Datenbank mit allen erforderlichen Daten wurde mit PostgreSQL eingerichtet und die Verbindung zur Website wird durch die Java </w:t>
+            </w:r>
+            <w:proofErr w:type="spellStart"/>
+            <w:r>
+              <w:rPr>
+                <w:rFonts w:ascii="Arial" w:hAnsi="Arial" w:cs="Arial"/>
+                <w:sz w:val="24"/>
+                <w:szCs w:val="24"/>
+              </w:rPr>
+              <w:t>Persistence</w:t>
+            </w:r>
+            <w:proofErr w:type="spellEnd"/>
+            <w:r>
+              <w:rPr>
+                <w:rFonts w:ascii="Arial" w:hAnsi="Arial" w:cs="Arial"/>
+                <w:sz w:val="24"/>
+                <w:szCs w:val="24"/>
+              </w:rPr>
+              <w:t xml:space="preserve"> API sichergestellt.</w:t>
             </w:r>
           </w:p>
           <w:p>
@@ -646,7 +728,6 @@
               </w:rPr>
               <w:t xml:space="preserve">Die Lernplattform wurde entwickelt. Benutzer können auf der Seite </w:t>
             </w:r>
-            <w:proofErr w:type="gramStart"/>
             <w:r>
               <w:rPr>
                 <w:rFonts w:ascii="Arial" w:hAnsi="Arial" w:cs="Arial"/>
@@ -655,14 +736,31 @@
               </w:rPr>
               <w:t>Quizze</w:t>
             </w:r>
-            <w:proofErr w:type="gramEnd"/>
-            <w:r>
-              <w:rPr>
-                <w:rFonts w:ascii="Arial" w:hAnsi="Arial" w:cs="Arial"/>
-                <w:sz w:val="24"/>
-                <w:szCs w:val="24"/>
-              </w:rPr>
-              <w:t xml:space="preserve"> und Kurse absolvieren. Darüber hinaus können sie ihre Fortschritte auf der so genannten "Emblemtafel" überprüfen. Jedes Mitglied wird für den erfolgreichen Abschluss eines Quiz mit einem Emblem belohnt. Das fertige Produkt wurde mit de</w:t>
+            <w:r>
+              <w:rPr>
+                <w:rFonts w:ascii="Arial" w:hAnsi="Arial" w:cs="Arial"/>
+                <w:sz w:val="24"/>
+                <w:szCs w:val="24"/>
+              </w:rPr>
+              <w:t xml:space="preserve"> und Kurse absolvieren. Darüber hinaus können sie ihre Fortschritte auf der so genannten "</w:t>
+            </w:r>
+            <w:proofErr w:type="spellStart"/>
+            <w:r>
+              <w:rPr>
+                <w:rFonts w:ascii="Arial" w:hAnsi="Arial" w:cs="Arial"/>
+                <w:sz w:val="24"/>
+                <w:szCs w:val="24"/>
+              </w:rPr>
+              <w:t>Emblemtafel</w:t>
+            </w:r>
+            <w:proofErr w:type="spellEnd"/>
+            <w:r>
+              <w:rPr>
+                <w:rFonts w:ascii="Arial" w:hAnsi="Arial" w:cs="Arial"/>
+                <w:sz w:val="24"/>
+                <w:szCs w:val="24"/>
+              </w:rPr>
+              <w:t>" überprüfen. Jedes Mitglied wird für den erfolgreichen Abschluss eines Quiz mit einem Emblem belohnt. Das fertige Produkt wurde mit de</w:t>
             </w:r>
             <w:r>
               <w:rPr>
@@ -771,6 +869,7 @@
             <w:r>
               <w:rPr>
                 <w:rFonts w:ascii="Arial" w:hAnsi="Arial" w:cs="Arial"/>
+                <w:noProof/>
                 <w:lang w:val="en-GB"/>
               </w:rPr>
               <w:drawing>
@@ -1422,13 +1521,23 @@
                 <w:szCs w:val="24"/>
               </w:rPr>
             </w:pPr>
-            <w:r>
-              <w:rPr>
-                <w:rFonts w:ascii="Arial" w:hAnsi="Arial" w:cs="Arial"/>
-                <w:sz w:val="24"/>
-                <w:szCs w:val="24"/>
-              </w:rPr>
-              <w:t>HTBL Hollabrunn</w:t>
+            <w:proofErr w:type="spellStart"/>
+            <w:r>
+              <w:rPr>
+                <w:rFonts w:ascii="Arial" w:hAnsi="Arial" w:cs="Arial"/>
+                <w:sz w:val="24"/>
+                <w:szCs w:val="24"/>
+              </w:rPr>
+              <w:t>HTBL</w:t>
+            </w:r>
+            <w:proofErr w:type="spellEnd"/>
+            <w:r>
+              <w:rPr>
+                <w:rFonts w:ascii="Arial" w:hAnsi="Arial" w:cs="Arial"/>
+                <w:sz w:val="24"/>
+                <w:szCs w:val="24"/>
+              </w:rPr>
+              <w:t xml:space="preserve"> Hollabrunn</w:t>
             </w:r>
           </w:p>
           <w:p>
@@ -1627,6 +1736,7 @@
               </w:rPr>
               <w:t>Abteilungsvorstand/</w:t>
             </w:r>
+            <w:proofErr w:type="spellStart"/>
             <w:r>
               <w:rPr>
                 <w:rFonts w:ascii="Arial" w:hAnsi="Arial" w:cs="Arial"/>
@@ -1635,6 +1745,7 @@
               </w:rPr>
               <w:t>Abteilungsvorständin</w:t>
             </w:r>
+            <w:proofErr w:type="spellEnd"/>
           </w:p>
           <w:p>
             <w:pPr>
@@ -2065,8 +2176,6 @@
             </w:rPr>
             <w:t xml:space="preserve">ANSTALT </w:t>
           </w:r>
-          <w:bookmarkStart w:id="0" w:name="_GoBack"/>
-          <w:bookmarkEnd w:id="0"/>
           <w:r>
             <w:rPr>
               <w:rFonts w:ascii="Arial" w:hAnsi="Arial" w:cs="Arial"/>
@@ -2248,7 +2357,7 @@
     </w:rPrDefault>
     <w:pPrDefault/>
   </w:docDefaults>
-  <w:latentStyles w:defLockedState="0" w:defUIPriority="99" w:defSemiHidden="0" w:defUnhideWhenUsed="0" w:defQFormat="0" w:count="376">
+  <w:latentStyles w:defLockedState="0" w:defUIPriority="99" w:defSemiHidden="0" w:defUnhideWhenUsed="0" w:defQFormat="0" w:count="377">
     <w:lsdException w:name="Normal" w:uiPriority="0" w:qFormat="1"/>
     <w:lsdException w:name="heading 1" w:uiPriority="9" w:qFormat="1"/>
     <w:lsdException w:name="heading 2" w:semiHidden="1" w:uiPriority="9" w:unhideWhenUsed="1" w:qFormat="1"/>
@@ -2354,7 +2463,6 @@
     <w:lsdException w:name="HTML Sample" w:semiHidden="1" w:unhideWhenUsed="1"/>
     <w:lsdException w:name="HTML Typewriter" w:semiHidden="1" w:unhideWhenUsed="1"/>
     <w:lsdException w:name="HTML Variable" w:semiHidden="1" w:unhideWhenUsed="1"/>
-    <w:lsdException w:name="Normal Table" w:semiHidden="1" w:unhideWhenUsed="1"/>
     <w:lsdException w:name="annotation subject" w:semiHidden="1" w:unhideWhenUsed="1"/>
     <w:lsdException w:name="No List" w:semiHidden="1" w:unhideWhenUsed="1"/>
     <w:lsdException w:name="Outline List 1" w:semiHidden="1" w:unhideWhenUsed="1"/>
@@ -2401,10 +2509,8 @@
     <w:lsdException w:name="Table Subtle 2" w:semiHidden="1" w:unhideWhenUsed="1"/>
     <w:lsdException w:name="Table Web 1" w:semiHidden="1" w:unhideWhenUsed="1"/>
     <w:lsdException w:name="Table Web 2" w:semiHidden="1" w:unhideWhenUsed="1"/>
-    <w:lsdException w:name="Table Web 3" w:semiHidden="1" w:unhideWhenUsed="1"/>
     <w:lsdException w:name="Balloon Text" w:semiHidden="1" w:unhideWhenUsed="1"/>
     <w:lsdException w:name="Table Grid" w:uiPriority="59"/>
-    <w:lsdException w:name="Table Theme" w:semiHidden="1" w:unhideWhenUsed="1"/>
     <w:lsdException w:name="Placeholder Text" w:semiHidden="1"/>
     <w:lsdException w:name="No Spacing" w:uiPriority="1" w:qFormat="1"/>
     <w:lsdException w:name="Light Shading" w:uiPriority="60"/>
@@ -2625,6 +2731,7 @@
     <w:lsdException w:name="Hashtag" w:semiHidden="1" w:unhideWhenUsed="1"/>
     <w:lsdException w:name="Unresolved Mention" w:semiHidden="1" w:unhideWhenUsed="1"/>
     <w:lsdException w:name="Smart Link" w:semiHidden="1" w:unhideWhenUsed="1"/>
+    <w:lsdException w:name="Smart Link Error" w:semiHidden="1" w:unhideWhenUsed="1"/>
   </w:latentStyles>
   <w:style w:type="paragraph" w:default="1" w:styleId="Standard">
     <w:name w:val="Normal"/>

</xml_diff>